<commit_message>
12/14/24 Module 10.2 Assignment: GUI ToDo
</commit_message>
<xml_diff>
--- a/module-10/trueworthy-GUIToDo.docx
+++ b/module-10/trueworthy-GUIToDo.docx
@@ -23,8 +23,26 @@
         <w:pStyle w:val="NoSpacing"/>
       </w:pPr>
       <w:r>
-        <w:t>Module 10.2 Assignment: GUI ToDo</w:t>
+        <w:t xml:space="preserve">Module 10.2 Assignment: GUI </w:t>
       </w:r>
+      <w:proofErr w:type="spellStart"/>
+      <w:r>
+        <w:t>ToDo</w:t>
+      </w:r>
+      <w:proofErr w:type="spellEnd"/>
+    </w:p>
+    <w:p>
+      <w:pPr>
+        <w:pStyle w:val="NoSpacing"/>
+      </w:pPr>
+      <w:hyperlink r:id="rId4" w:history="1">
+        <w:r>
+          <w:rPr>
+            <w:rStyle w:val="Hyperlink"/>
+          </w:rPr>
+          <w:t>https://github.com/trueworthy/csd-325/tree/main/module-10</w:t>
+        </w:r>
+      </w:hyperlink>
     </w:p>
     <w:p>
       <w:pPr>
@@ -35,9 +53,9 @@
           <w:noProof/>
         </w:rPr>
         <w:drawing>
-          <wp:inline distT="0" distB="0" distL="0" distR="0" wp14:anchorId="6D1085A2" wp14:editId="4BC5D5FF">
-            <wp:extent cx="2876190" cy="4114286"/>
-            <wp:effectExtent l="0" t="0" r="635" b="635"/>
+          <wp:inline distT="0" distB="0" distL="0" distR="0" wp14:anchorId="6D1085A2" wp14:editId="00901454">
+            <wp:extent cx="2503663" cy="3581400"/>
+            <wp:effectExtent l="0" t="0" r="0" b="0"/>
             <wp:docPr id="165399004" name="Picture 1" descr="A screenshot of a computer&#10;&#10;Description automatically generated"/>
             <wp:cNvGraphicFramePr>
               <a:graphicFrameLocks xmlns:a="http://schemas.openxmlformats.org/drawingml/2006/main" noChangeAspect="1"/>
@@ -50,7 +68,7 @@
                     <pic:cNvPicPr/>
                   </pic:nvPicPr>
                   <pic:blipFill>
-                    <a:blip r:embed="rId4"/>
+                    <a:blip r:embed="rId5"/>
                     <a:stretch>
                       <a:fillRect/>
                     </a:stretch>
@@ -58,11 +76,183 @@
                   <pic:spPr>
                     <a:xfrm>
                       <a:off x="0" y="0"/>
-                      <a:ext cx="2876190" cy="4114286"/>
+                      <a:ext cx="2505935" cy="3584651"/>
                     </a:xfrm>
                     <a:prstGeom prst="rect">
                       <a:avLst/>
                     </a:prstGeom>
+                  </pic:spPr>
+                </pic:pic>
+              </a:graphicData>
+            </a:graphic>
+          </wp:inline>
+        </w:drawing>
+      </w:r>
+    </w:p>
+    <w:p>
+      <w:pPr>
+        <w:pStyle w:val="NoSpacing"/>
+      </w:pPr>
+    </w:p>
+    <w:p>
+      <w:pPr>
+        <w:pStyle w:val="NoSpacing"/>
+      </w:pPr>
+      <w:r>
+        <w:rPr>
+          <w:noProof/>
+        </w:rPr>
+        <w:drawing>
+          <wp:inline distT="0" distB="0" distL="0" distR="0" wp14:anchorId="0249F226" wp14:editId="501EE07C">
+            <wp:extent cx="2507435" cy="3752850"/>
+            <wp:effectExtent l="0" t="0" r="7620" b="0"/>
+            <wp:docPr id="1706152918" name="Picture 1" descr="A screenshot of a phone&#10;&#10;Description automatically generated"/>
+            <wp:cNvGraphicFramePr>
+              <a:graphicFrameLocks xmlns:a="http://schemas.openxmlformats.org/drawingml/2006/main" noChangeAspect="1"/>
+            </wp:cNvGraphicFramePr>
+            <a:graphic xmlns:a="http://schemas.openxmlformats.org/drawingml/2006/main">
+              <a:graphicData uri="http://schemas.openxmlformats.org/drawingml/2006/picture">
+                <pic:pic xmlns:pic="http://schemas.openxmlformats.org/drawingml/2006/picture">
+                  <pic:nvPicPr>
+                    <pic:cNvPr id="1706152918" name="Picture 1" descr="A screenshot of a phone&#10;&#10;Description automatically generated"/>
+                    <pic:cNvPicPr/>
+                  </pic:nvPicPr>
+                  <pic:blipFill>
+                    <a:blip r:embed="rId6"/>
+                    <a:stretch>
+                      <a:fillRect/>
+                    </a:stretch>
+                  </pic:blipFill>
+                  <pic:spPr>
+                    <a:xfrm>
+                      <a:off x="0" y="0"/>
+                      <a:ext cx="2510169" cy="3756943"/>
+                    </a:xfrm>
+                    <a:prstGeom prst="rect">
+                      <a:avLst/>
+                    </a:prstGeom>
+                  </pic:spPr>
+                </pic:pic>
+              </a:graphicData>
+            </a:graphic>
+          </wp:inline>
+        </w:drawing>
+      </w:r>
+    </w:p>
+    <w:p>
+      <w:pPr>
+        <w:pStyle w:val="NoSpacing"/>
+      </w:pPr>
+      <w:r>
+        <w:rPr>
+          <w:noProof/>
+        </w:rPr>
+        <w:lastRenderedPageBreak/>
+        <w:drawing>
+          <wp:inline distT="0" distB="0" distL="0" distR="0" wp14:anchorId="0864DA45" wp14:editId="34BA5E40">
+            <wp:extent cx="3790950" cy="3867967"/>
+            <wp:effectExtent l="0" t="0" r="0" b="0"/>
+            <wp:docPr id="1860596182" name="Picture 1" descr="A screenshot of a computer&#10;&#10;Description automatically generated"/>
+            <wp:cNvGraphicFramePr>
+              <a:graphicFrameLocks xmlns:a="http://schemas.openxmlformats.org/drawingml/2006/main" noChangeAspect="1"/>
+            </wp:cNvGraphicFramePr>
+            <a:graphic xmlns:a="http://schemas.openxmlformats.org/drawingml/2006/main">
+              <a:graphicData uri="http://schemas.openxmlformats.org/drawingml/2006/picture">
+                <pic:pic xmlns:pic="http://schemas.openxmlformats.org/drawingml/2006/picture">
+                  <pic:nvPicPr>
+                    <pic:cNvPr id="1860596182" name="Picture 1" descr="A screenshot of a computer&#10;&#10;Description automatically generated"/>
+                    <pic:cNvPicPr>
+                      <a:picLocks noChangeAspect="1" noChangeArrowheads="1"/>
+                    </pic:cNvPicPr>
+                  </pic:nvPicPr>
+                  <pic:blipFill>
+                    <a:blip r:embed="rId7">
+                      <a:extLst>
+                        <a:ext uri="{28A0092B-C50C-407E-A947-70E740481C1C}">
+                          <a14:useLocalDpi xmlns:a14="http://schemas.microsoft.com/office/drawing/2010/main" val="0"/>
+                        </a:ext>
+                      </a:extLst>
+                    </a:blip>
+                    <a:srcRect/>
+                    <a:stretch>
+                      <a:fillRect/>
+                    </a:stretch>
+                  </pic:blipFill>
+                  <pic:spPr bwMode="auto">
+                    <a:xfrm>
+                      <a:off x="0" y="0"/>
+                      <a:ext cx="3792691" cy="3869743"/>
+                    </a:xfrm>
+                    <a:prstGeom prst="rect">
+                      <a:avLst/>
+                    </a:prstGeom>
+                    <a:noFill/>
+                    <a:ln>
+                      <a:noFill/>
+                    </a:ln>
+                  </pic:spPr>
+                </pic:pic>
+              </a:graphicData>
+            </a:graphic>
+          </wp:inline>
+        </w:drawing>
+      </w:r>
+    </w:p>
+    <w:p>
+      <w:pPr>
+        <w:pStyle w:val="NoSpacing"/>
+      </w:pPr>
+    </w:p>
+    <w:p>
+      <w:pPr>
+        <w:pStyle w:val="NoSpacing"/>
+      </w:pPr>
+      <w:r>
+        <w:rPr>
+          <w:noProof/>
+        </w:rPr>
+        <w:drawing>
+          <wp:inline distT="0" distB="0" distL="0" distR="0" wp14:anchorId="3BF20F40" wp14:editId="2C882521">
+            <wp:extent cx="2800350" cy="4191252"/>
+            <wp:effectExtent l="0" t="0" r="0" b="0"/>
+            <wp:docPr id="242783873" name="Picture 2" descr="A screenshot of a computer&#10;&#10;Description automatically generated"/>
+            <wp:cNvGraphicFramePr>
+              <a:graphicFrameLocks xmlns:a="http://schemas.openxmlformats.org/drawingml/2006/main" noChangeAspect="1"/>
+            </wp:cNvGraphicFramePr>
+            <a:graphic xmlns:a="http://schemas.openxmlformats.org/drawingml/2006/main">
+              <a:graphicData uri="http://schemas.openxmlformats.org/drawingml/2006/picture">
+                <pic:pic xmlns:pic="http://schemas.openxmlformats.org/drawingml/2006/picture">
+                  <pic:nvPicPr>
+                    <pic:cNvPr id="242783873" name="Picture 2" descr="A screenshot of a computer&#10;&#10;Description automatically generated"/>
+                    <pic:cNvPicPr>
+                      <a:picLocks noChangeAspect="1" noChangeArrowheads="1"/>
+                    </pic:cNvPicPr>
+                  </pic:nvPicPr>
+                  <pic:blipFill>
+                    <a:blip r:embed="rId8">
+                      <a:extLst>
+                        <a:ext uri="{28A0092B-C50C-407E-A947-70E740481C1C}">
+                          <a14:useLocalDpi xmlns:a14="http://schemas.microsoft.com/office/drawing/2010/main" val="0"/>
+                        </a:ext>
+                      </a:extLst>
+                    </a:blip>
+                    <a:srcRect/>
+                    <a:stretch>
+                      <a:fillRect/>
+                    </a:stretch>
+                  </pic:blipFill>
+                  <pic:spPr bwMode="auto">
+                    <a:xfrm>
+                      <a:off x="0" y="0"/>
+                      <a:ext cx="2800830" cy="4191970"/>
+                    </a:xfrm>
+                    <a:prstGeom prst="rect">
+                      <a:avLst/>
+                    </a:prstGeom>
+                    <a:noFill/>
+                    <a:ln>
+                      <a:noFill/>
+                    </a:ln>
                   </pic:spPr>
                 </pic:pic>
               </a:graphicData>
@@ -1005,6 +1195,29 @@
       <w:spacing w:after="0" w:line="240" w:lineRule="auto"/>
     </w:pPr>
   </w:style>
+  <w:style w:type="character" w:styleId="Hyperlink">
+    <w:name w:val="Hyperlink"/>
+    <w:basedOn w:val="DefaultParagraphFont"/>
+    <w:uiPriority w:val="99"/>
+    <w:unhideWhenUsed/>
+    <w:rsid w:val="0018333B"/>
+    <w:rPr>
+      <w:color w:val="467886" w:themeColor="hyperlink"/>
+      <w:u w:val="single"/>
+    </w:rPr>
+  </w:style>
+  <w:style w:type="character" w:styleId="UnresolvedMention">
+    <w:name w:val="Unresolved Mention"/>
+    <w:basedOn w:val="DefaultParagraphFont"/>
+    <w:uiPriority w:val="99"/>
+    <w:semiHidden/>
+    <w:unhideWhenUsed/>
+    <w:rsid w:val="0018333B"/>
+    <w:rPr>
+      <w:color w:val="605E5C"/>
+      <w:shd w:val="clear" w:color="auto" w:fill="E1DFDD"/>
+    </w:rPr>
+  </w:style>
 </w:styles>
 </file>
 

</xml_diff>